<commit_message>
reactivated continuous project update test
If original continuous project is reactivated after new, sequential project has been created by connector, will new update go to original project or last updated sequential project?
</commit_message>
<xml_diff>
--- a/folder/XTM.docx
+++ b/folder/XTM.docx
@@ -1,6 +1,6 @@
 
 <file path=word/document.xml><?xml version="1.0" encoding="utf-8"?>
-<w:document xmlns:wpc="http://schemas.microsoft.com/office/word/2010/wordprocessingCanvas" xmlns:cx="http://schemas.microsoft.com/office/drawing/2014/chartex" xmlns:cx1="http://schemas.microsoft.com/office/drawing/2015/9/8/chartex" xmlns:cx2="http://schemas.microsoft.com/office/drawing/2015/10/21/chartex" xmlns:cx3="http://schemas.microsoft.com/office/drawing/2016/5/9/chartex" xmlns:cx4="http://schemas.microsoft.com/office/drawing/2016/5/10/chartex" xmlns:cx5="http://schemas.microsoft.com/office/drawing/2016/5/11/chartex" xmlns:cx6="http://schemas.microsoft.com/office/drawing/2016/5/12/chartex" xmlns:cx7="http://schemas.microsoft.com/office/drawing/2016/5/13/chartex" xmlns:cx8="http://schemas.microsoft.com/office/drawing/2016/5/14/chartex" xmlns:mc="http://schemas.openxmlformats.org/markup-compatibility/2006" xmlns:aink="http://schemas.microsoft.com/office/drawing/2016/ink" xmlns:am3d="http://schemas.microsoft.com/office/drawing/2017/model3d" xmlns:o="urn:schemas-microsoft-com:office:office" xmlns:r="http://schemas.openxmlformats.org/officeDocument/2006/relationships" xmlns:m="http://schemas.openxmlformats.org/officeDocument/2006/math" xmlns:v="urn:schemas-microsoft-com:vml" xmlns:wp14="http://schemas.microsoft.com/office/word/2010/wordprocessingDrawing" xmlns:wp="http://schemas.openxmlformats.org/drawingml/2006/wordprocessingDrawing" xmlns:w10="urn:schemas-microsoft-com:office:word" xmlns:w="http://schemas.openxmlformats.org/wordprocessingml/2006/main" xmlns:w14="http://schemas.microsoft.com/office/word/2010/wordml" xmlns:w15="http://schemas.microsoft.com/office/word/2012/wordml" xmlns:w16cid="http://schemas.microsoft.com/office/word/2016/wordml/cid" xmlns:w16se="http://schemas.microsoft.com/office/word/2015/wordml/symex" xmlns:wpg="http://schemas.microsoft.com/office/word/2010/wordprocessingGroup" xmlns:wpi="http://schemas.microsoft.com/office/word/2010/wordprocessingInk" xmlns:wne="http://schemas.microsoft.com/office/word/2006/wordml" xmlns:wps="http://schemas.microsoft.com/office/word/2010/wordprocessingShape" mc:Ignorable="w14 w15 w16se w16cid wp14">
+<w:document xmlns:wpc="http://schemas.microsoft.com/office/word/2010/wordprocessingCanvas" xmlns:cx="http://schemas.microsoft.com/office/drawing/2014/chartex" xmlns:cx1="http://schemas.microsoft.com/office/drawing/2015/9/8/chartex" xmlns:cx2="http://schemas.microsoft.com/office/drawing/2015/10/21/chartex" xmlns:cx3="http://schemas.microsoft.com/office/drawing/2016/5/9/chartex" xmlns:cx4="http://schemas.microsoft.com/office/drawing/2016/5/10/chartex" xmlns:cx5="http://schemas.microsoft.com/office/drawing/2016/5/11/chartex" xmlns:cx6="http://schemas.microsoft.com/office/drawing/2016/5/12/chartex" xmlns:cx7="http://schemas.microsoft.com/office/drawing/2016/5/13/chartex" xmlns:cx8="http://schemas.microsoft.com/office/drawing/2016/5/14/chartex" xmlns:mc="http://schemas.openxmlformats.org/markup-compatibility/2006" xmlns:aink="http://schemas.microsoft.com/office/drawing/2016/ink" xmlns:am3d="http://schemas.microsoft.com/office/drawing/2017/model3d" xmlns:o="urn:schemas-microsoft-com:office:office" xmlns:r="http://schemas.openxmlformats.org/officeDocument/2006/relationships" xmlns:m="http://schemas.openxmlformats.org/officeDocument/2006/math" xmlns:v="urn:schemas-microsoft-com:vml" xmlns:wp14="http://schemas.microsoft.com/office/word/2010/wordprocessingDrawing" xmlns:wp="http://schemas.openxmlformats.org/drawingml/2006/wordprocessingDrawing" xmlns:w10="urn:schemas-microsoft-com:office:word" xmlns:w="http://schemas.openxmlformats.org/wordprocessingml/2006/main" xmlns:w14="http://schemas.microsoft.com/office/word/2010/wordml" xmlns:w15="http://schemas.microsoft.com/office/word/2012/wordml" xmlns:w16cex="http://schemas.microsoft.com/office/word/2018/wordml/cex" xmlns:w16cid="http://schemas.microsoft.com/office/word/2016/wordml/cid" xmlns:w16="http://schemas.microsoft.com/office/word/2018/wordml" xmlns:w16se="http://schemas.microsoft.com/office/word/2015/wordml/symex" xmlns:wpg="http://schemas.microsoft.com/office/word/2010/wordprocessingGroup" xmlns:wpi="http://schemas.microsoft.com/office/word/2010/wordprocessingInk" xmlns:wne="http://schemas.microsoft.com/office/word/2006/wordml" xmlns:wps="http://schemas.microsoft.com/office/word/2010/wordprocessingShape" mc:Ignorable="w14 w15 w16se w16cid w16 w16cex wp14">
   <w:body>
     <w:p>
       <w:pPr>
@@ -16,15 +16,7 @@
           <w:color w:val="6F8294"/>
           <w:shd w:val="clear" w:color="auto" w:fill="FFFFFF"/>
         </w:rPr>
-        <w:t>Translation management system with built-in translation memory, terminology and CAT tools</w:t>
-      </w:r>
-      <w:r>
-        <w:rPr>
-          <w:rFonts w:ascii="Arial" w:hAnsi="Arial" w:cs="Arial"/>
-          <w:color w:val="6F8294"/>
-          <w:shd w:val="clear" w:color="auto" w:fill="FFFFFF"/>
-        </w:rPr>
-        <w:t>.</w:t>
+        <w:t>Translation management system with built-in translation memory, terminology and CAT tools.</w:t>
       </w:r>
     </w:p>
     <w:p>
@@ -41,15 +33,24 @@
           <w:color w:val="6F8294"/>
           <w:shd w:val="clear" w:color="auto" w:fill="FFFFFF"/>
         </w:rPr>
-        <w:t>Customizable localization workflow, continuous projects and remote access from the XTM mobile app</w:t>
+        <w:t>Customizable localization workflow, continuous projects and remote access from the XTM mobile app.</w:t>
       </w:r>
+    </w:p>
+    <w:p>
+      <w:pPr>
+        <w:rPr>
+          <w:rFonts w:ascii="Arial" w:hAnsi="Arial" w:cs="Arial"/>
+          <w:color w:val="6F8294"/>
+          <w:shd w:val="clear" w:color="auto" w:fill="FFFFFF"/>
+        </w:rPr>
+      </w:pPr>
       <w:r>
         <w:rPr>
           <w:rFonts w:ascii="Arial" w:hAnsi="Arial" w:cs="Arial"/>
           <w:color w:val="6F8294"/>
           <w:shd w:val="clear" w:color="auto" w:fill="FFFFFF"/>
         </w:rPr>
-        <w:t>.</w:t>
+        <w:t>Subcontracting that includes connecting with translation vendors, rate cards, cost estimates and purchase orders.</w:t>
       </w:r>
     </w:p>
     <w:p>
@@ -59,18 +60,8 @@
           <w:color w:val="6F8294"/>
           <w:shd w:val="clear" w:color="auto" w:fill="FFFFFF"/>
         </w:rPr>
-        <w:t>Subcontracting that includes connecting with translation vendors, rate cards, cost estimates and purchase orders</w:t>
+        <w:t>Pretty cool, right?</w:t>
       </w:r>
-      <w:r>
-        <w:rPr>
-          <w:rFonts w:ascii="Arial" w:hAnsi="Arial" w:cs="Arial"/>
-          <w:color w:val="6F8294"/>
-          <w:shd w:val="clear" w:color="auto" w:fill="FFFFFF"/>
-        </w:rPr>
-        <w:t>.</w:t>
-      </w:r>
-      <w:bookmarkStart w:id="0" w:name="_GoBack"/>
-      <w:bookmarkEnd w:id="0"/>
     </w:p>
     <w:sectPr>
       <w:pgSz w:w="12240" w:h="15840"/>
@@ -83,7 +74,7 @@
 </file>
 
 <file path=word/styles.xml><?xml version="1.0" encoding="utf-8"?>
-<w:styles xmlns:mc="http://schemas.openxmlformats.org/markup-compatibility/2006" xmlns:r="http://schemas.openxmlformats.org/officeDocument/2006/relationships" xmlns:w="http://schemas.openxmlformats.org/wordprocessingml/2006/main" xmlns:w14="http://schemas.microsoft.com/office/word/2010/wordml" xmlns:w15="http://schemas.microsoft.com/office/word/2012/wordml" xmlns:w16cid="http://schemas.microsoft.com/office/word/2016/wordml/cid" xmlns:w16se="http://schemas.microsoft.com/office/word/2015/wordml/symex" mc:Ignorable="w14 w15 w16se w16cid">
+<w:styles xmlns:mc="http://schemas.openxmlformats.org/markup-compatibility/2006" xmlns:r="http://schemas.openxmlformats.org/officeDocument/2006/relationships" xmlns:w="http://schemas.openxmlformats.org/wordprocessingml/2006/main" xmlns:w14="http://schemas.microsoft.com/office/word/2010/wordml" xmlns:w15="http://schemas.microsoft.com/office/word/2012/wordml" xmlns:w16cex="http://schemas.microsoft.com/office/word/2018/wordml/cex" xmlns:w16cid="http://schemas.microsoft.com/office/word/2016/wordml/cid" xmlns:w16="http://schemas.microsoft.com/office/word/2018/wordml" xmlns:w16se="http://schemas.microsoft.com/office/word/2015/wordml/symex" mc:Ignorable="w14 w15 w16se w16cid w16 w16cex">
   <w:docDefaults>
     <w:rPrDefault>
       <w:rPr>

</xml_diff>